<commit_message>
thêm link gg driver vào doc bài tập
</commit_message>
<xml_diff>
--- a/Bài tập lớn.docx
+++ b/Bài tập lớn.docx
@@ -1108,6 +1108,17 @@
       <w:r>
         <w:t xml:space="preserve"> </w:t>
       </w:r>
+      <w:proofErr w:type="spellStart"/>
+      <w:r>
+        <w:t>vào</w:t>
+      </w:r>
+      <w:proofErr w:type="spellEnd"/>
+      <w:r>
+        <w:t xml:space="preserve"> </w:t>
+      </w:r>
+      <w:r>
+        <w:t>file data.dat</w:t>
+      </w:r>
     </w:p>
     <w:p>
       <w:proofErr w:type="spellStart"/>
@@ -1288,8 +1299,6 @@
       <w:r>
         <w:t xml:space="preserve"> </w:t>
       </w:r>
-      <w:bookmarkStart w:id="0" w:name="_GoBack"/>
-      <w:bookmarkEnd w:id="0"/>
     </w:p>
     <w:p>
       <w:r>
@@ -2006,6 +2015,88 @@
       <w:proofErr w:type="spellEnd"/>
     </w:p>
     <w:p/>
+    <w:p/>
+    <w:p>
+      <w:proofErr w:type="spellStart"/>
+      <w:r>
+        <w:t>Vấn</w:t>
+      </w:r>
+      <w:proofErr w:type="spellEnd"/>
+    </w:p>
+    <w:p>
+      <w:pPr>
+        <w:rPr>
+          <w:rFonts w:ascii="Times New Roman" w:eastAsia="Times New Roman" w:hAnsi="Times New Roman" w:cs="Times New Roman"/>
+        </w:rPr>
+      </w:pPr>
+      <w:hyperlink r:id="rId5" w:tgtFrame="_blank" w:history="1">
+        <w:r>
+          <w:rPr>
+            <w:rFonts w:ascii="Roboto" w:eastAsia="Times New Roman" w:hAnsi="Roboto" w:cs="Times New Roman"/>
+            <w:color w:val="3367D6"/>
+            <w:sz w:val="20"/>
+            <w:szCs w:val="20"/>
+            <w:u w:val="single"/>
+            <w:shd w:val="clear" w:color="auto" w:fill="FFFFFF"/>
+          </w:rPr>
+          <w:t>https://drive.google.com/file/d/1MGccl_NHl740TuxMuMEGzFSVZY0gS192/view?usp=sharing</w:t>
+        </w:r>
+      </w:hyperlink>
+    </w:p>
+    <w:p/>
+    <w:p>
+      <w:proofErr w:type="spellStart"/>
+      <w:r>
+        <w:t>Sỹ</w:t>
+      </w:r>
+      <w:proofErr w:type="spellEnd"/>
+    </w:p>
+    <w:p>
+      <w:hyperlink r:id="rId6" w:history="1">
+        <w:r>
+          <w:rPr>
+            <w:rStyle w:val="Hyperlink"/>
+          </w:rPr>
+          <w:t>https://meet.google.com/linkredirect?authuser=0&amp;dest=https%3A%2F%2Fdrive.google.com%2Fdrive%2Ffolders%2F1X3wY7NNA-6IQYzoftkuQ-Hu2oEFxD49s</w:t>
+        </w:r>
+      </w:hyperlink>
+    </w:p>
+    <w:p/>
+    <w:p>
+      <w:proofErr w:type="spellStart"/>
+      <w:r>
+        <w:t>Khôi</w:t>
+      </w:r>
+      <w:proofErr w:type="spellEnd"/>
+      <w:r>
+        <w:t xml:space="preserve"> </w:t>
+      </w:r>
+    </w:p>
+    <w:p>
+      <w:pPr>
+        <w:rPr>
+          <w:rFonts w:ascii="Times New Roman" w:eastAsia="Times New Roman" w:hAnsi="Times New Roman" w:cs="Times New Roman"/>
+        </w:rPr>
+      </w:pPr>
+      <w:hyperlink r:id="rId7" w:tgtFrame="_blank" w:history="1">
+        <w:r>
+          <w:rPr>
+            <w:rFonts w:ascii="Roboto" w:eastAsia="Times New Roman" w:hAnsi="Roboto" w:cs="Times New Roman"/>
+            <w:color w:val="3367D6"/>
+            <w:sz w:val="20"/>
+            <w:szCs w:val="20"/>
+            <w:u w:val="single"/>
+            <w:shd w:val="clear" w:color="auto" w:fill="FFFFFF"/>
+          </w:rPr>
+          <w:t>https://drive.google.com/drive/folders/1qy39nLz17y_x7NkJMbTfdXrHZtnS31My?usp=sharing</w:t>
+        </w:r>
+      </w:hyperlink>
+    </w:p>
+    <w:p/>
+    <w:p>
+      <w:bookmarkStart w:id="0" w:name="_GoBack"/>
+      <w:bookmarkEnd w:id="0"/>
+    </w:p>
     <w:sectPr>
       <w:pgSz w:w="11900" w:h="16840"/>
       <w:pgMar w:top="1440" w:right="1440" w:bottom="1440" w:left="1440" w:header="708" w:footer="708" w:gutter="0"/>
@@ -2686,6 +2777,29 @@
       <w:contextualSpacing/>
     </w:pPr>
   </w:style>
+  <w:style w:type="character" w:styleId="Hyperlink">
+    <w:name w:val="Hyperlink"/>
+    <w:basedOn w:val="DefaultParagraphFont"/>
+    <w:uiPriority w:val="99"/>
+    <w:unhideWhenUsed/>
+    <w:rsid w:val="00E2336C"/>
+    <w:rPr>
+      <w:color w:val="0000FF"/>
+      <w:u w:val="single"/>
+    </w:rPr>
+  </w:style>
+  <w:style w:type="character" w:styleId="UnresolvedMention">
+    <w:name w:val="Unresolved Mention"/>
+    <w:basedOn w:val="DefaultParagraphFont"/>
+    <w:uiPriority w:val="99"/>
+    <w:semiHidden/>
+    <w:unhideWhenUsed/>
+    <w:rsid w:val="00E2336C"/>
+    <w:rPr>
+      <w:color w:val="605E5C"/>
+      <w:shd w:val="clear" w:color="auto" w:fill="E1DFDD"/>
+    </w:rPr>
+  </w:style>
 </w:styles>
 </file>
 

</xml_diff>